<commit_message>
Add PDS and Report documents
</commit_message>
<xml_diff>
--- a/M198449_Prog3AT2-Four_PDS.docx
+++ b/M198449_Prog3AT2-Four_PDS.docx
@@ -723,7 +723,25 @@
                 <w:i/>
                 <w:color w:val="0000FF"/>
               </w:rPr>
-              <w:t>&lt;mm/dd/yy&gt;</w:t>
+              <w:t>&lt;mm/dd/</w:t>
+            </w:r>
+            <w:proofErr w:type="spellStart"/>
+            <w:r>
+              <w:rPr>
+                <w:rFonts w:cs="Arial"/>
+                <w:i/>
+                <w:color w:val="0000FF"/>
+              </w:rPr>
+              <w:t>yy</w:t>
+            </w:r>
+            <w:proofErr w:type="spellEnd"/>
+            <w:r>
+              <w:rPr>
+                <w:rFonts w:cs="Arial"/>
+                <w:i/>
+                <w:color w:val="0000FF"/>
+              </w:rPr>
+              <w:t>&gt;</w:t>
             </w:r>
           </w:p>
         </w:tc>
@@ -1074,7 +1092,7 @@
         </w:rPr>
         <w:fldChar w:fldCharType="separate"/>
       </w:r>
-      <w:hyperlink w:anchor="_Toc80873153" w:history="1">
+      <w:hyperlink w:anchor="_Toc84945064" w:history="1">
         <w:r>
           <w:rPr>
             <w:rStyle w:val="Hyperlink"/>
@@ -1115,7 +1133,7 @@
           <w:rPr>
             <w:webHidden/>
           </w:rPr>
-          <w:instrText xml:space="preserve"> PAGEREF _Toc80873153 \h </w:instrText>
+          <w:instrText xml:space="preserve"> PAGEREF _Toc84945064 \h </w:instrText>
         </w:r>
         <w:r>
           <w:rPr>
@@ -1152,7 +1170,7 @@
           <w:lang w:eastAsia="en-AU"/>
         </w:rPr>
       </w:pPr>
-      <w:hyperlink w:anchor="_Toc80873154" w:history="1">
+      <w:hyperlink w:anchor="_Toc84945065" w:history="1">
         <w:r>
           <w:rPr>
             <w:rStyle w:val="Hyperlink"/>
@@ -1192,7 +1210,7 @@
           <w:rPr>
             <w:webHidden/>
           </w:rPr>
-          <w:instrText xml:space="preserve"> PAGEREF _Toc80873154 \h </w:instrText>
+          <w:instrText xml:space="preserve"> PAGEREF _Toc84945065 \h </w:instrText>
         </w:r>
         <w:r>
           <w:rPr>
@@ -1232,7 +1250,7 @@
           <w:lang w:eastAsia="en-AU"/>
         </w:rPr>
       </w:pPr>
-      <w:hyperlink w:anchor="_Toc80873155" w:history="1">
+      <w:hyperlink w:anchor="_Toc84945066" w:history="1">
         <w:r>
           <w:rPr>
             <w:rStyle w:val="Hyperlink"/>
@@ -1273,7 +1291,7 @@
           <w:rPr>
             <w:webHidden/>
           </w:rPr>
-          <w:instrText xml:space="preserve"> PAGEREF _Toc80873155 \h </w:instrText>
+          <w:instrText xml:space="preserve"> PAGEREF _Toc84945066 \h </w:instrText>
         </w:r>
         <w:r>
           <w:rPr>
@@ -1310,7 +1328,7 @@
           <w:lang w:eastAsia="en-AU"/>
         </w:rPr>
       </w:pPr>
-      <w:hyperlink w:anchor="_Toc80873156" w:history="1">
+      <w:hyperlink w:anchor="_Toc84945067" w:history="1">
         <w:r>
           <w:rPr>
             <w:rStyle w:val="Hyperlink"/>
@@ -1350,7 +1368,7 @@
           <w:rPr>
             <w:webHidden/>
           </w:rPr>
-          <w:instrText xml:space="preserve"> PAGEREF _Toc80873156 \h </w:instrText>
+          <w:instrText xml:space="preserve"> PAGEREF _Toc84945067 \h </w:instrText>
         </w:r>
         <w:r>
           <w:rPr>
@@ -1390,7 +1408,7 @@
           <w:lang w:eastAsia="en-AU"/>
         </w:rPr>
       </w:pPr>
-      <w:hyperlink w:anchor="_Toc80873157" w:history="1">
+      <w:hyperlink w:anchor="_Toc84945068" w:history="1">
         <w:r>
           <w:rPr>
             <w:rStyle w:val="Hyperlink"/>
@@ -1431,7 +1449,7 @@
           <w:rPr>
             <w:webHidden/>
           </w:rPr>
-          <w:instrText xml:space="preserve"> PAGEREF _Toc80873157 \h </w:instrText>
+          <w:instrText xml:space="preserve"> PAGEREF _Toc84945068 \h </w:instrText>
         </w:r>
         <w:r>
           <w:rPr>
@@ -1468,7 +1486,7 @@
           <w:lang w:eastAsia="en-AU"/>
         </w:rPr>
       </w:pPr>
-      <w:hyperlink w:anchor="_Toc80873158" w:history="1">
+      <w:hyperlink w:anchor="_Toc84945069" w:history="1">
         <w:r>
           <w:rPr>
             <w:rStyle w:val="Hyperlink"/>
@@ -1508,7 +1526,7 @@
           <w:rPr>
             <w:webHidden/>
           </w:rPr>
-          <w:instrText xml:space="preserve"> PAGEREF _Toc80873158 \h </w:instrText>
+          <w:instrText xml:space="preserve"> PAGEREF _Toc84945069 \h </w:instrText>
         </w:r>
         <w:r>
           <w:rPr>
@@ -1545,7 +1563,7 @@
           <w:lang w:eastAsia="en-AU"/>
         </w:rPr>
       </w:pPr>
-      <w:hyperlink w:anchor="_Toc80873159" w:history="1">
+      <w:hyperlink w:anchor="_Toc84945070" w:history="1">
         <w:r>
           <w:rPr>
             <w:rStyle w:val="Hyperlink"/>
@@ -1585,7 +1603,7 @@
           <w:rPr>
             <w:webHidden/>
           </w:rPr>
-          <w:instrText xml:space="preserve"> PAGEREF _Toc80873159 \h </w:instrText>
+          <w:instrText xml:space="preserve"> PAGEREF _Toc84945070 \h </w:instrText>
         </w:r>
         <w:r>
           <w:rPr>
@@ -1602,7 +1620,7 @@
           <w:rPr>
             <w:webHidden/>
           </w:rPr>
-          <w:t>5</w:t>
+          <w:t>9</w:t>
         </w:r>
         <w:r>
           <w:rPr>
@@ -1622,7 +1640,7 @@
           <w:lang w:eastAsia="en-AU"/>
         </w:rPr>
       </w:pPr>
-      <w:hyperlink w:anchor="_Toc80873160" w:history="1">
+      <w:hyperlink w:anchor="_Toc84945071" w:history="1">
         <w:r>
           <w:rPr>
             <w:rStyle w:val="Hyperlink"/>
@@ -1662,7 +1680,7 @@
           <w:rPr>
             <w:webHidden/>
           </w:rPr>
-          <w:instrText xml:space="preserve"> PAGEREF _Toc80873160 \h </w:instrText>
+          <w:instrText xml:space="preserve"> PAGEREF _Toc84945071 \h </w:instrText>
         </w:r>
         <w:r>
           <w:rPr>
@@ -1679,7 +1697,7 @@
           <w:rPr>
             <w:webHidden/>
           </w:rPr>
-          <w:t>5</w:t>
+          <w:t>9</w:t>
         </w:r>
         <w:r>
           <w:rPr>
@@ -1702,7 +1720,7 @@
           <w:lang w:eastAsia="en-AU"/>
         </w:rPr>
       </w:pPr>
-      <w:hyperlink w:anchor="_Toc80873161" w:history="1">
+      <w:hyperlink w:anchor="_Toc84945072" w:history="1">
         <w:r>
           <w:rPr>
             <w:rStyle w:val="Hyperlink"/>
@@ -1743,7 +1761,7 @@
           <w:rPr>
             <w:webHidden/>
           </w:rPr>
-          <w:instrText xml:space="preserve"> PAGEREF _Toc80873161 \h </w:instrText>
+          <w:instrText xml:space="preserve"> PAGEREF _Toc84945072 \h </w:instrText>
         </w:r>
         <w:r>
           <w:rPr>
@@ -1760,7 +1778,7 @@
           <w:rPr>
             <w:webHidden/>
           </w:rPr>
-          <w:t>6</w:t>
+          <w:t>10</w:t>
         </w:r>
         <w:r>
           <w:rPr>
@@ -1780,7 +1798,7 @@
           <w:lang w:eastAsia="en-AU"/>
         </w:rPr>
       </w:pPr>
-      <w:hyperlink w:anchor="_Toc80873162" w:history="1">
+      <w:hyperlink w:anchor="_Toc84945073" w:history="1">
         <w:r>
           <w:rPr>
             <w:rStyle w:val="Hyperlink"/>
@@ -1820,7 +1838,7 @@
           <w:rPr>
             <w:webHidden/>
           </w:rPr>
-          <w:instrText xml:space="preserve"> PAGEREF _Toc80873162 \h </w:instrText>
+          <w:instrText xml:space="preserve"> PAGEREF _Toc84945073 \h </w:instrText>
         </w:r>
         <w:r>
           <w:rPr>
@@ -1837,7 +1855,7 @@
           <w:rPr>
             <w:webHidden/>
           </w:rPr>
-          <w:t>6</w:t>
+          <w:t>10</w:t>
         </w:r>
         <w:r>
           <w:rPr>
@@ -1857,7 +1875,7 @@
           <w:lang w:eastAsia="en-AU"/>
         </w:rPr>
       </w:pPr>
-      <w:hyperlink w:anchor="_Toc80873163" w:history="1">
+      <w:hyperlink w:anchor="_Toc84945074" w:history="1">
         <w:r>
           <w:rPr>
             <w:rStyle w:val="Hyperlink"/>
@@ -1897,7 +1915,7 @@
           <w:rPr>
             <w:webHidden/>
           </w:rPr>
-          <w:instrText xml:space="preserve"> PAGEREF _Toc80873163 \h </w:instrText>
+          <w:instrText xml:space="preserve"> PAGEREF _Toc84945074 \h </w:instrText>
         </w:r>
         <w:r>
           <w:rPr>
@@ -1914,7 +1932,7 @@
           <w:rPr>
             <w:webHidden/>
           </w:rPr>
-          <w:t>6</w:t>
+          <w:t>10</w:t>
         </w:r>
         <w:r>
           <w:rPr>
@@ -1934,7 +1952,7 @@
           <w:lang w:eastAsia="en-AU"/>
         </w:rPr>
       </w:pPr>
-      <w:hyperlink w:anchor="_Toc80873164" w:history="1">
+      <w:hyperlink w:anchor="_Toc84945075" w:history="1">
         <w:r>
           <w:rPr>
             <w:rStyle w:val="Hyperlink"/>
@@ -1974,7 +1992,7 @@
           <w:rPr>
             <w:webHidden/>
           </w:rPr>
-          <w:instrText xml:space="preserve"> PAGEREF _Toc80873164 \h </w:instrText>
+          <w:instrText xml:space="preserve"> PAGEREF _Toc84945075 \h </w:instrText>
         </w:r>
         <w:r>
           <w:rPr>
@@ -1991,7 +2009,7 @@
           <w:rPr>
             <w:webHidden/>
           </w:rPr>
-          <w:t>6</w:t>
+          <w:t>10</w:t>
         </w:r>
         <w:r>
           <w:rPr>
@@ -2033,12 +2051,384 @@
     </w:p>
     <w:p>
       <w:pPr>
+        <w:pStyle w:val="Title"/>
+      </w:pPr>
+      <w:r>
+        <w:t>Figures</w:t>
+      </w:r>
+    </w:p>
+    <w:p>
+      <w:pPr>
+        <w:pStyle w:val="TableofFigures"/>
+        <w:tabs>
+          <w:tab w:val="right" w:leader="dot" w:pos="9323"/>
+        </w:tabs>
+        <w:rPr>
+          <w:noProof/>
+        </w:rPr>
+      </w:pPr>
+      <w:r>
+        <w:fldChar w:fldCharType="begin"/>
+      </w:r>
+      <w:r>
+        <w:instrText xml:space="preserve"> TOC \h \z \c "Figure" </w:instrText>
+      </w:r>
+      <w:r>
+        <w:fldChar w:fldCharType="separate"/>
+      </w:r>
+      <w:hyperlink w:anchor="_Toc84945039" w:history="1">
+        <w:r>
+          <w:rPr>
+            <w:rStyle w:val="Hyperlink"/>
+            <w:noProof/>
+          </w:rPr>
+          <w:t>Figure 1 - Overall Specification UML</w:t>
+        </w:r>
+        <w:r>
+          <w:rPr>
+            <w:noProof/>
+            <w:webHidden/>
+          </w:rPr>
+          <w:tab/>
+        </w:r>
+        <w:r>
+          <w:rPr>
+            <w:noProof/>
+            <w:webHidden/>
+          </w:rPr>
+          <w:fldChar w:fldCharType="begin"/>
+        </w:r>
+        <w:r>
+          <w:rPr>
+            <w:noProof/>
+            <w:webHidden/>
+          </w:rPr>
+          <w:instrText xml:space="preserve"> PAGEREF _Toc84945039 \h </w:instrText>
+        </w:r>
+        <w:r>
+          <w:rPr>
+            <w:noProof/>
+            <w:webHidden/>
+          </w:rPr>
+        </w:r>
+        <w:r>
+          <w:rPr>
+            <w:noProof/>
+            <w:webHidden/>
+          </w:rPr>
+          <w:fldChar w:fldCharType="separate"/>
+        </w:r>
+        <w:r>
+          <w:rPr>
+            <w:noProof/>
+            <w:webHidden/>
+          </w:rPr>
+          <w:t>5</w:t>
+        </w:r>
+        <w:r>
+          <w:rPr>
+            <w:noProof/>
+            <w:webHidden/>
+          </w:rPr>
+          <w:fldChar w:fldCharType="end"/>
+        </w:r>
+      </w:hyperlink>
+    </w:p>
+    <w:p>
+      <w:pPr>
+        <w:pStyle w:val="TableofFigures"/>
+        <w:tabs>
+          <w:tab w:val="right" w:leader="dot" w:pos="9323"/>
+        </w:tabs>
+        <w:rPr>
+          <w:noProof/>
+        </w:rPr>
+      </w:pPr>
+      <w:hyperlink w:anchor="_Toc84945040" w:history="1">
+        <w:r>
+          <w:rPr>
+            <w:rStyle w:val="Hyperlink"/>
+            <w:noProof/>
+          </w:rPr>
+          <w:t>Figure 2 - Common Library Specification UML</w:t>
+        </w:r>
+        <w:r>
+          <w:rPr>
+            <w:noProof/>
+            <w:webHidden/>
+          </w:rPr>
+          <w:tab/>
+        </w:r>
+        <w:r>
+          <w:rPr>
+            <w:noProof/>
+            <w:webHidden/>
+          </w:rPr>
+          <w:fldChar w:fldCharType="begin"/>
+        </w:r>
+        <w:r>
+          <w:rPr>
+            <w:noProof/>
+            <w:webHidden/>
+          </w:rPr>
+          <w:instrText xml:space="preserve"> PAGEREF _Toc84945040 \h </w:instrText>
+        </w:r>
+        <w:r>
+          <w:rPr>
+            <w:noProof/>
+            <w:webHidden/>
+          </w:rPr>
+        </w:r>
+        <w:r>
+          <w:rPr>
+            <w:noProof/>
+            <w:webHidden/>
+          </w:rPr>
+          <w:fldChar w:fldCharType="separate"/>
+        </w:r>
+        <w:r>
+          <w:rPr>
+            <w:noProof/>
+            <w:webHidden/>
+          </w:rPr>
+          <w:t>6</w:t>
+        </w:r>
+        <w:r>
+          <w:rPr>
+            <w:noProof/>
+            <w:webHidden/>
+          </w:rPr>
+          <w:fldChar w:fldCharType="end"/>
+        </w:r>
+      </w:hyperlink>
+    </w:p>
+    <w:p>
+      <w:pPr>
+        <w:pStyle w:val="TableofFigures"/>
+        <w:tabs>
+          <w:tab w:val="right" w:leader="dot" w:pos="9323"/>
+        </w:tabs>
+        <w:rPr>
+          <w:noProof/>
+        </w:rPr>
+      </w:pPr>
+      <w:hyperlink w:anchor="_Toc84945041" w:history="1">
+        <w:r>
+          <w:rPr>
+            <w:rStyle w:val="Hyperlink"/>
+            <w:noProof/>
+          </w:rPr>
+          <w:t>Figure 3 - GUI Client Specification UML</w:t>
+        </w:r>
+        <w:r>
+          <w:rPr>
+            <w:noProof/>
+            <w:webHidden/>
+          </w:rPr>
+          <w:tab/>
+        </w:r>
+        <w:r>
+          <w:rPr>
+            <w:noProof/>
+            <w:webHidden/>
+          </w:rPr>
+          <w:fldChar w:fldCharType="begin"/>
+        </w:r>
+        <w:r>
+          <w:rPr>
+            <w:noProof/>
+            <w:webHidden/>
+          </w:rPr>
+          <w:instrText xml:space="preserve"> PAGEREF _Toc84945041 \h </w:instrText>
+        </w:r>
+        <w:r>
+          <w:rPr>
+            <w:noProof/>
+            <w:webHidden/>
+          </w:rPr>
+        </w:r>
+        <w:r>
+          <w:rPr>
+            <w:noProof/>
+            <w:webHidden/>
+          </w:rPr>
+          <w:fldChar w:fldCharType="separate"/>
+        </w:r>
+        <w:r>
+          <w:rPr>
+            <w:noProof/>
+            <w:webHidden/>
+          </w:rPr>
+          <w:t>7</w:t>
+        </w:r>
+        <w:r>
+          <w:rPr>
+            <w:noProof/>
+            <w:webHidden/>
+          </w:rPr>
+          <w:fldChar w:fldCharType="end"/>
+        </w:r>
+      </w:hyperlink>
+    </w:p>
+    <w:p>
+      <w:pPr>
+        <w:pStyle w:val="TableofFigures"/>
+        <w:tabs>
+          <w:tab w:val="right" w:leader="dot" w:pos="9323"/>
+        </w:tabs>
+        <w:rPr>
+          <w:noProof/>
+        </w:rPr>
+      </w:pPr>
+      <w:hyperlink w:anchor="_Toc84945042" w:history="1">
+        <w:r>
+          <w:rPr>
+            <w:rStyle w:val="Hyperlink"/>
+            <w:noProof/>
+          </w:rPr>
+          <w:t>Figure 4 - RMI Server Specification UML</w:t>
+        </w:r>
+        <w:r>
+          <w:rPr>
+            <w:noProof/>
+            <w:webHidden/>
+          </w:rPr>
+          <w:tab/>
+        </w:r>
+        <w:r>
+          <w:rPr>
+            <w:noProof/>
+            <w:webHidden/>
+          </w:rPr>
+          <w:fldChar w:fldCharType="begin"/>
+        </w:r>
+        <w:r>
+          <w:rPr>
+            <w:noProof/>
+            <w:webHidden/>
+          </w:rPr>
+          <w:instrText xml:space="preserve"> PAGEREF _Toc84945042 \h </w:instrText>
+        </w:r>
+        <w:r>
+          <w:rPr>
+            <w:noProof/>
+            <w:webHidden/>
+          </w:rPr>
+        </w:r>
+        <w:r>
+          <w:rPr>
+            <w:noProof/>
+            <w:webHidden/>
+          </w:rPr>
+          <w:fldChar w:fldCharType="separate"/>
+        </w:r>
+        <w:r>
+          <w:rPr>
+            <w:noProof/>
+            <w:webHidden/>
+          </w:rPr>
+          <w:t>8</w:t>
+        </w:r>
+        <w:r>
+          <w:rPr>
+            <w:noProof/>
+            <w:webHidden/>
+          </w:rPr>
+          <w:fldChar w:fldCharType="end"/>
+        </w:r>
+      </w:hyperlink>
+    </w:p>
+    <w:p>
+      <w:pPr>
+        <w:pStyle w:val="TableofFigures"/>
+        <w:tabs>
+          <w:tab w:val="right" w:leader="dot" w:pos="9323"/>
+        </w:tabs>
+        <w:rPr>
+          <w:noProof/>
+        </w:rPr>
+      </w:pPr>
+      <w:hyperlink w:anchor="_Toc84945043" w:history="1">
+        <w:r>
+          <w:rPr>
+            <w:rStyle w:val="Hyperlink"/>
+            <w:noProof/>
+          </w:rPr>
+          <w:t>Figure 5 - Socket Server Specification UML</w:t>
+        </w:r>
+        <w:r>
+          <w:rPr>
+            <w:noProof/>
+            <w:webHidden/>
+          </w:rPr>
+          <w:tab/>
+        </w:r>
+        <w:r>
+          <w:rPr>
+            <w:noProof/>
+            <w:webHidden/>
+          </w:rPr>
+          <w:fldChar w:fldCharType="begin"/>
+        </w:r>
+        <w:r>
+          <w:rPr>
+            <w:noProof/>
+            <w:webHidden/>
+          </w:rPr>
+          <w:instrText xml:space="preserve"> PAGEREF _Toc84945043 \h </w:instrText>
+        </w:r>
+        <w:r>
+          <w:rPr>
+            <w:noProof/>
+            <w:webHidden/>
+          </w:rPr>
+        </w:r>
+        <w:r>
+          <w:rPr>
+            <w:noProof/>
+            <w:webHidden/>
+          </w:rPr>
+          <w:fldChar w:fldCharType="separate"/>
+        </w:r>
+        <w:r>
+          <w:rPr>
+            <w:noProof/>
+            <w:webHidden/>
+          </w:rPr>
+          <w:t>8</w:t>
+        </w:r>
+        <w:r>
+          <w:rPr>
+            <w:noProof/>
+            <w:webHidden/>
+          </w:rPr>
+          <w:fldChar w:fldCharType="end"/>
+        </w:r>
+      </w:hyperlink>
+    </w:p>
+    <w:p>
+      <w:pPr>
+        <w:ind w:left="0"/>
+        <w:jc w:val="left"/>
+      </w:pPr>
+      <w:r>
+        <w:fldChar w:fldCharType="end"/>
+      </w:r>
+    </w:p>
+    <w:p>
+      <w:pPr>
+        <w:ind w:left="0"/>
+        <w:jc w:val="left"/>
+      </w:pPr>
+    </w:p>
+    <w:p>
+      <w:pPr>
         <w:pStyle w:val="Heading1"/>
       </w:pPr>
       <w:r>
         <w:br w:type="page"/>
       </w:r>
-      <w:bookmarkStart w:id="14" w:name="_Toc80873153"/>
+      <w:bookmarkStart w:id="14" w:name="_Toc84945064"/>
       <w:r>
         <w:lastRenderedPageBreak/>
         <w:t>I</w:t>
@@ -2061,7 +2451,7 @@
       <w:bookmarkStart w:id="15" w:name="_Toc456598587"/>
       <w:bookmarkStart w:id="16" w:name="_Toc456600918"/>
       <w:bookmarkStart w:id="17" w:name="_Toc494193640"/>
-      <w:bookmarkStart w:id="18" w:name="_Toc80873154"/>
+      <w:bookmarkStart w:id="18" w:name="_Toc84945065"/>
       <w:r>
         <w:rPr>
           <w:rFonts w:ascii="Arial" w:hAnsi="Arial" w:cs="Arial"/>
@@ -2220,7 +2610,21 @@
         <w:rPr>
           <w:rFonts w:ascii="Arial" w:hAnsi="Arial" w:cs="Arial"/>
         </w:rPr>
-        <w:t>define architecture and system design in order to give the development team guidance on architecture of the s</w:t>
+        <w:t xml:space="preserve">define architecture and system design </w:t>
+      </w:r>
+      <w:proofErr w:type="gramStart"/>
+      <w:r>
+        <w:rPr>
+          <w:rFonts w:ascii="Arial" w:hAnsi="Arial" w:cs="Arial"/>
+        </w:rPr>
+        <w:t>in order to</w:t>
+      </w:r>
+      <w:proofErr w:type="gramEnd"/>
+      <w:r>
+        <w:rPr>
+          <w:rFonts w:ascii="Arial" w:hAnsi="Arial" w:cs="Arial"/>
+        </w:rPr>
+        <w:t xml:space="preserve"> give the development team guidance on architecture of the s</w:t>
       </w:r>
       <w:r>
         <w:rPr>
@@ -2357,7 +2761,7 @@
         <w:pStyle w:val="Heading1"/>
       </w:pPr>
       <w:bookmarkStart w:id="21" w:name="_Toc494193645"/>
-      <w:bookmarkStart w:id="22" w:name="_Toc80873155"/>
+      <w:bookmarkStart w:id="22" w:name="_Toc84945066"/>
       <w:bookmarkEnd w:id="19"/>
       <w:bookmarkEnd w:id="20"/>
       <w:r>
@@ -2420,8 +2824,8 @@
           <w:rFonts w:ascii="Arial" w:hAnsi="Arial" w:cs="Arial"/>
         </w:rPr>
       </w:pPr>
-      <w:bookmarkStart w:id="24" w:name="_Toc80873156"/>
-      <w:bookmarkStart w:id="25" w:name="_Toc494193648"/>
+      <w:bookmarkStart w:id="24" w:name="_Toc494193648"/>
+      <w:bookmarkStart w:id="25" w:name="_Toc84945067"/>
       <w:bookmarkEnd w:id="23"/>
       <w:r>
         <w:rPr>
@@ -2435,7 +2839,7 @@
         </w:rPr>
         <w:t xml:space="preserve"> / Standards</w:t>
       </w:r>
-      <w:bookmarkEnd w:id="24"/>
+      <w:bookmarkEnd w:id="25"/>
     </w:p>
     <w:p>
       <w:r>
@@ -2471,7 +2875,7 @@
       <w:pPr>
         <w:pStyle w:val="Heading1"/>
       </w:pPr>
-      <w:bookmarkStart w:id="26" w:name="_Toc80873157"/>
+      <w:bookmarkStart w:id="26" w:name="_Toc84945068"/>
       <w:r>
         <w:lastRenderedPageBreak/>
         <w:t>Architecture Design</w:t>
@@ -2529,7 +2933,7 @@
           <w:rFonts w:ascii="Arial" w:hAnsi="Arial" w:cs="Arial"/>
         </w:rPr>
       </w:pPr>
-      <w:bookmarkStart w:id="27" w:name="_Toc80873158"/>
+      <w:bookmarkStart w:id="27" w:name="_Toc84945069"/>
       <w:r>
         <w:rPr>
           <w:rFonts w:ascii="Arial" w:hAnsi="Arial" w:cs="Arial"/>
@@ -2540,6 +2944,7 @@
     </w:p>
     <w:p>
       <w:pPr>
+        <w:keepNext/>
         <w:ind w:left="0"/>
         <w:jc w:val="center"/>
       </w:pPr>
@@ -2548,9 +2953,9 @@
           <w:noProof/>
         </w:rPr>
         <w:drawing>
-          <wp:inline distT="0" distB="0" distL="0" distR="0" wp14:anchorId="05C51262" wp14:editId="413D490E">
-            <wp:extent cx="5943600" cy="3359426"/>
-            <wp:effectExtent l="0" t="0" r="0" b="0"/>
+          <wp:inline distT="0" distB="0" distL="0" distR="0" wp14:anchorId="05C51262" wp14:editId="0A439A63">
+            <wp:extent cx="6011186" cy="5009322"/>
+            <wp:effectExtent l="19050" t="19050" r="27940" b="20320"/>
             <wp:docPr id="1" name="Picture 1"/>
             <wp:cNvGraphicFramePr>
               <a:graphicFrameLocks xmlns:a="http://schemas.openxmlformats.org/drawingml/2006/main" noChangeAspect="1"/>
@@ -2577,11 +2982,16 @@
                   <pic:spPr>
                     <a:xfrm>
                       <a:off x="0" y="0"/>
-                      <a:ext cx="5943600" cy="3359426"/>
+                      <a:ext cx="6047867" cy="5039890"/>
                     </a:xfrm>
                     <a:prstGeom prst="rect">
                       <a:avLst/>
                     </a:prstGeom>
+                    <a:ln>
+                      <a:solidFill>
+                        <a:schemeClr val="accent1"/>
+                      </a:solidFill>
+                    </a:ln>
                   </pic:spPr>
                 </pic:pic>
               </a:graphicData>
@@ -2592,72 +3002,437 @@
     </w:p>
     <w:p>
       <w:pPr>
-        <w:pStyle w:val="Heading2"/>
-        <w:rPr>
-          <w:rFonts w:ascii="Arial" w:hAnsi="Arial" w:cs="Arial"/>
-        </w:rPr>
-      </w:pPr>
-      <w:bookmarkStart w:id="28" w:name="_Toc80873159"/>
-      <w:r>
-        <w:rPr>
-          <w:rFonts w:ascii="Arial" w:hAnsi="Arial" w:cs="Arial"/>
-        </w:rPr>
-        <w:t>Hardware Architecture</w:t>
+        <w:pStyle w:val="Caption"/>
+        <w:jc w:val="center"/>
+      </w:pPr>
+      <w:bookmarkStart w:id="28" w:name="_Toc84945039"/>
+      <w:r>
+        <w:t xml:space="preserve">Figure </w:t>
+      </w:r>
+      <w:fldSimple w:instr=" SEQ Figure \* ARABIC ">
+        <w:r>
+          <w:rPr>
+            <w:noProof/>
+          </w:rPr>
+          <w:t>1</w:t>
+        </w:r>
+      </w:fldSimple>
+      <w:r>
+        <w:t xml:space="preserve"> - Overall Specification UML</w:t>
       </w:r>
       <w:bookmarkEnd w:id="28"/>
     </w:p>
+    <w:p/>
     <w:p>
       <w:pPr>
-        <w:rPr>
-          <w:i/>
-        </w:rPr>
-      </w:pPr>
-      <w:r>
-        <w:t xml:space="preserve">The design </w:t>
-      </w:r>
-      <w:r>
-        <w:t>only needs to</w:t>
-      </w:r>
-      <w:r>
-        <w:t xml:space="preserve"> allow for the program to be run on any </w:t>
-      </w:r>
-      <w:r>
-        <w:t>Microsoft Windows 10 compatible</w:t>
-      </w:r>
-      <w:r>
-        <w:t xml:space="preserve"> desktop or portable hardware, be it Intel</w:t>
-      </w:r>
-      <w:r>
-        <w:t xml:space="preserve"> or </w:t>
-      </w:r>
-      <w:r>
-        <w:t xml:space="preserve">AMD </w:t>
-      </w:r>
-      <w:r>
-        <w:t xml:space="preserve">processor </w:t>
-      </w:r>
-      <w:r>
-        <w:t>based</w:t>
-      </w:r>
-      <w:r>
-        <w:t>.</w:t>
+        <w:keepNext/>
+        <w:ind w:left="0"/>
+        <w:jc w:val="center"/>
+      </w:pPr>
+      <w:r>
+        <w:rPr>
+          <w:noProof/>
+        </w:rPr>
+        <w:lastRenderedPageBreak/>
+        <w:drawing>
+          <wp:inline distT="0" distB="0" distL="0" distR="0" wp14:anchorId="2825F131" wp14:editId="678DF77B">
+            <wp:extent cx="6292027" cy="7148223"/>
+            <wp:effectExtent l="19050" t="19050" r="13970" b="14605"/>
+            <wp:docPr id="2" name="Picture 2" descr="A picture containing schematic&#10;&#10;Description automatically generated"/>
+            <wp:cNvGraphicFramePr>
+              <a:graphicFrameLocks xmlns:a="http://schemas.openxmlformats.org/drawingml/2006/main" noChangeAspect="1"/>
+            </wp:cNvGraphicFramePr>
+            <a:graphic xmlns:a="http://schemas.openxmlformats.org/drawingml/2006/main">
+              <a:graphicData uri="http://schemas.openxmlformats.org/drawingml/2006/picture">
+                <pic:pic xmlns:pic="http://schemas.openxmlformats.org/drawingml/2006/picture">
+                  <pic:nvPicPr>
+                    <pic:cNvPr id="2" name="Picture 2" descr="A picture containing schematic&#10;&#10;Description automatically generated"/>
+                    <pic:cNvPicPr/>
+                  </pic:nvPicPr>
+                  <pic:blipFill>
+                    <a:blip r:embed="rId9">
+                      <a:extLst>
+                        <a:ext uri="{28A0092B-C50C-407E-A947-70E740481C1C}">
+                          <a14:useLocalDpi xmlns:a14="http://schemas.microsoft.com/office/drawing/2010/main" val="0"/>
+                        </a:ext>
+                      </a:extLst>
+                    </a:blip>
+                    <a:stretch>
+                      <a:fillRect/>
+                    </a:stretch>
+                  </pic:blipFill>
+                  <pic:spPr>
+                    <a:xfrm>
+                      <a:off x="0" y="0"/>
+                      <a:ext cx="6300860" cy="7158258"/>
+                    </a:xfrm>
+                    <a:prstGeom prst="rect">
+                      <a:avLst/>
+                    </a:prstGeom>
+                    <a:ln>
+                      <a:solidFill>
+                        <a:schemeClr val="accent1"/>
+                      </a:solidFill>
+                    </a:ln>
+                  </pic:spPr>
+                </pic:pic>
+              </a:graphicData>
+            </a:graphic>
+          </wp:inline>
+        </w:drawing>
       </w:r>
     </w:p>
     <w:p>
       <w:pPr>
+        <w:pStyle w:val="Caption"/>
+        <w:jc w:val="center"/>
+      </w:pPr>
+      <w:bookmarkStart w:id="29" w:name="_Toc84945040"/>
+      <w:r>
+        <w:t xml:space="preserve">Figure </w:t>
+      </w:r>
+      <w:fldSimple w:instr=" SEQ Figure \* ARABIC ">
+        <w:r>
+          <w:rPr>
+            <w:noProof/>
+          </w:rPr>
+          <w:t>2</w:t>
+        </w:r>
+      </w:fldSimple>
+      <w:r>
+        <w:t xml:space="preserve"> - Common Library Specification UML</w:t>
+      </w:r>
+      <w:bookmarkEnd w:id="29"/>
+    </w:p>
+    <w:p/>
+    <w:p>
+      <w:pPr>
+        <w:keepNext/>
+        <w:jc w:val="center"/>
+      </w:pPr>
+      <w:r>
+        <w:rPr>
+          <w:noProof/>
+        </w:rPr>
+        <w:lastRenderedPageBreak/>
+        <w:drawing>
+          <wp:inline distT="0" distB="0" distL="0" distR="0" wp14:anchorId="45AF36DC" wp14:editId="037E20A5">
+            <wp:extent cx="5926455" cy="6487795"/>
+            <wp:effectExtent l="19050" t="19050" r="17145" b="27305"/>
+            <wp:docPr id="3" name="Picture 3" descr="Diagram&#10;&#10;Description automatically generated"/>
+            <wp:cNvGraphicFramePr>
+              <a:graphicFrameLocks xmlns:a="http://schemas.openxmlformats.org/drawingml/2006/main" noChangeAspect="1"/>
+            </wp:cNvGraphicFramePr>
+            <a:graphic xmlns:a="http://schemas.openxmlformats.org/drawingml/2006/main">
+              <a:graphicData uri="http://schemas.openxmlformats.org/drawingml/2006/picture">
+                <pic:pic xmlns:pic="http://schemas.openxmlformats.org/drawingml/2006/picture">
+                  <pic:nvPicPr>
+                    <pic:cNvPr id="3" name="Picture 3" descr="Diagram&#10;&#10;Description automatically generated"/>
+                    <pic:cNvPicPr/>
+                  </pic:nvPicPr>
+                  <pic:blipFill>
+                    <a:blip r:embed="rId10">
+                      <a:extLst>
+                        <a:ext uri="{28A0092B-C50C-407E-A947-70E740481C1C}">
+                          <a14:useLocalDpi xmlns:a14="http://schemas.microsoft.com/office/drawing/2010/main" val="0"/>
+                        </a:ext>
+                      </a:extLst>
+                    </a:blip>
+                    <a:stretch>
+                      <a:fillRect/>
+                    </a:stretch>
+                  </pic:blipFill>
+                  <pic:spPr>
+                    <a:xfrm>
+                      <a:off x="0" y="0"/>
+                      <a:ext cx="5926455" cy="6487795"/>
+                    </a:xfrm>
+                    <a:prstGeom prst="rect">
+                      <a:avLst/>
+                    </a:prstGeom>
+                    <a:ln>
+                      <a:solidFill>
+                        <a:schemeClr val="accent1"/>
+                      </a:solidFill>
+                    </a:ln>
+                  </pic:spPr>
+                </pic:pic>
+              </a:graphicData>
+            </a:graphic>
+          </wp:inline>
+        </w:drawing>
+      </w:r>
+    </w:p>
+    <w:p>
+      <w:pPr>
+        <w:pStyle w:val="Caption"/>
+        <w:jc w:val="center"/>
+      </w:pPr>
+      <w:bookmarkStart w:id="30" w:name="_Toc84945041"/>
+      <w:r>
+        <w:t xml:space="preserve">Figure </w:t>
+      </w:r>
+      <w:fldSimple w:instr=" SEQ Figure \* ARABIC ">
+        <w:r>
+          <w:rPr>
+            <w:noProof/>
+          </w:rPr>
+          <w:t>3</w:t>
+        </w:r>
+      </w:fldSimple>
+      <w:r>
+        <w:t xml:space="preserve"> - GUI Client Specification UML</w:t>
+      </w:r>
+      <w:bookmarkEnd w:id="30"/>
+    </w:p>
+    <w:p>
+      <w:pPr>
+        <w:jc w:val="center"/>
+      </w:pPr>
+    </w:p>
+    <w:p>
+      <w:pPr>
+        <w:keepNext/>
+        <w:jc w:val="center"/>
+      </w:pPr>
+      <w:r>
+        <w:rPr>
+          <w:noProof/>
+        </w:rPr>
+        <w:lastRenderedPageBreak/>
+        <w:drawing>
+          <wp:inline distT="0" distB="0" distL="0" distR="0" wp14:anchorId="58C78217" wp14:editId="42598A3B">
+            <wp:extent cx="5926455" cy="4352290"/>
+            <wp:effectExtent l="19050" t="19050" r="17145" b="10160"/>
+            <wp:docPr id="4" name="Picture 4" descr="Diagram&#10;&#10;Description automatically generated with medium confidence"/>
+            <wp:cNvGraphicFramePr>
+              <a:graphicFrameLocks xmlns:a="http://schemas.openxmlformats.org/drawingml/2006/main" noChangeAspect="1"/>
+            </wp:cNvGraphicFramePr>
+            <a:graphic xmlns:a="http://schemas.openxmlformats.org/drawingml/2006/main">
+              <a:graphicData uri="http://schemas.openxmlformats.org/drawingml/2006/picture">
+                <pic:pic xmlns:pic="http://schemas.openxmlformats.org/drawingml/2006/picture">
+                  <pic:nvPicPr>
+                    <pic:cNvPr id="4" name="Picture 4" descr="Diagram&#10;&#10;Description automatically generated with medium confidence"/>
+                    <pic:cNvPicPr/>
+                  </pic:nvPicPr>
+                  <pic:blipFill>
+                    <a:blip r:embed="rId11">
+                      <a:extLst>
+                        <a:ext uri="{28A0092B-C50C-407E-A947-70E740481C1C}">
+                          <a14:useLocalDpi xmlns:a14="http://schemas.microsoft.com/office/drawing/2010/main" val="0"/>
+                        </a:ext>
+                      </a:extLst>
+                    </a:blip>
+                    <a:stretch>
+                      <a:fillRect/>
+                    </a:stretch>
+                  </pic:blipFill>
+                  <pic:spPr>
+                    <a:xfrm>
+                      <a:off x="0" y="0"/>
+                      <a:ext cx="5926455" cy="4352290"/>
+                    </a:xfrm>
+                    <a:prstGeom prst="rect">
+                      <a:avLst/>
+                    </a:prstGeom>
+                    <a:ln>
+                      <a:solidFill>
+                        <a:schemeClr val="accent1"/>
+                      </a:solidFill>
+                    </a:ln>
+                  </pic:spPr>
+                </pic:pic>
+              </a:graphicData>
+            </a:graphic>
+          </wp:inline>
+        </w:drawing>
+      </w:r>
+    </w:p>
+    <w:p>
+      <w:pPr>
+        <w:pStyle w:val="Caption"/>
+        <w:jc w:val="center"/>
+      </w:pPr>
+      <w:bookmarkStart w:id="31" w:name="_Toc84945042"/>
+      <w:r>
+        <w:t xml:space="preserve">Figure </w:t>
+      </w:r>
+      <w:fldSimple w:instr=" SEQ Figure \* ARABIC ">
+        <w:r>
+          <w:rPr>
+            <w:noProof/>
+          </w:rPr>
+          <w:t>4</w:t>
+        </w:r>
+      </w:fldSimple>
+      <w:r>
+        <w:t xml:space="preserve"> - RMI Server Specification UML</w:t>
+      </w:r>
+      <w:bookmarkEnd w:id="31"/>
+    </w:p>
+    <w:p>
+      <w:pPr>
+        <w:jc w:val="center"/>
+      </w:pPr>
+    </w:p>
+    <w:p>
+      <w:pPr>
+        <w:keepNext/>
+        <w:jc w:val="center"/>
+      </w:pPr>
+      <w:r>
+        <w:rPr>
+          <w:noProof/>
+        </w:rPr>
+        <w:drawing>
+          <wp:inline distT="0" distB="0" distL="0" distR="0" wp14:anchorId="74F726B3" wp14:editId="54E3A54A">
+            <wp:extent cx="5715000" cy="3048000"/>
+            <wp:effectExtent l="19050" t="19050" r="19050" b="19050"/>
+            <wp:docPr id="5" name="Picture 5" descr="Diagram, table, letter&#10;&#10;Description automatically generated"/>
+            <wp:cNvGraphicFramePr>
+              <a:graphicFrameLocks xmlns:a="http://schemas.openxmlformats.org/drawingml/2006/main" noChangeAspect="1"/>
+            </wp:cNvGraphicFramePr>
+            <a:graphic xmlns:a="http://schemas.openxmlformats.org/drawingml/2006/main">
+              <a:graphicData uri="http://schemas.openxmlformats.org/drawingml/2006/picture">
+                <pic:pic xmlns:pic="http://schemas.openxmlformats.org/drawingml/2006/picture">
+                  <pic:nvPicPr>
+                    <pic:cNvPr id="5" name="Picture 5" descr="Diagram, table, letter&#10;&#10;Description automatically generated"/>
+                    <pic:cNvPicPr/>
+                  </pic:nvPicPr>
+                  <pic:blipFill>
+                    <a:blip r:embed="rId12">
+                      <a:extLst>
+                        <a:ext uri="{28A0092B-C50C-407E-A947-70E740481C1C}">
+                          <a14:useLocalDpi xmlns:a14="http://schemas.microsoft.com/office/drawing/2010/main" val="0"/>
+                        </a:ext>
+                      </a:extLst>
+                    </a:blip>
+                    <a:stretch>
+                      <a:fillRect/>
+                    </a:stretch>
+                  </pic:blipFill>
+                  <pic:spPr>
+                    <a:xfrm>
+                      <a:off x="0" y="0"/>
+                      <a:ext cx="5715000" cy="3048000"/>
+                    </a:xfrm>
+                    <a:prstGeom prst="rect">
+                      <a:avLst/>
+                    </a:prstGeom>
+                    <a:ln>
+                      <a:solidFill>
+                        <a:schemeClr val="accent1"/>
+                      </a:solidFill>
+                    </a:ln>
+                  </pic:spPr>
+                </pic:pic>
+              </a:graphicData>
+            </a:graphic>
+          </wp:inline>
+        </w:drawing>
+      </w:r>
+    </w:p>
+    <w:p>
+      <w:pPr>
+        <w:pStyle w:val="Caption"/>
+        <w:jc w:val="center"/>
+      </w:pPr>
+      <w:bookmarkStart w:id="32" w:name="_Toc84945043"/>
+      <w:r>
+        <w:t xml:space="preserve">Figure </w:t>
+      </w:r>
+      <w:fldSimple w:instr=" SEQ Figure \* ARABIC ">
+        <w:r>
+          <w:rPr>
+            <w:noProof/>
+          </w:rPr>
+          <w:t>5</w:t>
+        </w:r>
+      </w:fldSimple>
+      <w:r>
+        <w:t xml:space="preserve"> - Socket Server Specification UML</w:t>
+      </w:r>
+      <w:bookmarkEnd w:id="32"/>
+    </w:p>
+    <w:p>
+      <w:pPr>
+        <w:jc w:val="center"/>
+      </w:pPr>
+    </w:p>
+    <w:p>
+      <w:pPr>
+        <w:jc w:val="center"/>
+      </w:pPr>
+    </w:p>
+    <w:p/>
+    <w:p>
+      <w:pPr>
         <w:pStyle w:val="Heading2"/>
         <w:rPr>
           <w:rFonts w:ascii="Arial" w:hAnsi="Arial" w:cs="Arial"/>
         </w:rPr>
       </w:pPr>
-      <w:bookmarkStart w:id="29" w:name="_Toc80873160"/>
+      <w:bookmarkStart w:id="33" w:name="_Toc84945070"/>
+      <w:r>
+        <w:rPr>
+          <w:rFonts w:ascii="Arial" w:hAnsi="Arial" w:cs="Arial"/>
+        </w:rPr>
+        <w:t>Hardware Architecture</w:t>
+      </w:r>
+      <w:bookmarkEnd w:id="33"/>
+    </w:p>
+    <w:p>
+      <w:pPr>
+        <w:rPr>
+          <w:i/>
+        </w:rPr>
+      </w:pPr>
+      <w:r>
+        <w:t xml:space="preserve">The design </w:t>
+      </w:r>
+      <w:r>
+        <w:t>only needs to</w:t>
+      </w:r>
+      <w:r>
+        <w:t xml:space="preserve"> allow for the program to be run on any </w:t>
+      </w:r>
+      <w:r>
+        <w:t>Microsoft Windows 10 compatible</w:t>
+      </w:r>
+      <w:r>
+        <w:t xml:space="preserve"> desktop or portable hardware, be it Intel</w:t>
+      </w:r>
+      <w:r>
+        <w:t xml:space="preserve"> or </w:t>
+      </w:r>
+      <w:r>
+        <w:t xml:space="preserve">AMD </w:t>
+      </w:r>
+      <w:r>
+        <w:t xml:space="preserve">processor </w:t>
+      </w:r>
+      <w:r>
+        <w:t>based</w:t>
+      </w:r>
+      <w:r>
+        <w:t>.</w:t>
+      </w:r>
+    </w:p>
+    <w:p>
+      <w:pPr>
+        <w:pStyle w:val="Heading2"/>
+        <w:rPr>
+          <w:rFonts w:ascii="Arial" w:hAnsi="Arial" w:cs="Arial"/>
+        </w:rPr>
+      </w:pPr>
+      <w:bookmarkStart w:id="34" w:name="_Toc84945071"/>
       <w:r>
         <w:rPr>
           <w:rFonts w:ascii="Arial" w:hAnsi="Arial" w:cs="Arial"/>
         </w:rPr>
         <w:t>Software Architecture</w:t>
       </w:r>
-      <w:bookmarkEnd w:id="29"/>
+      <w:bookmarkEnd w:id="34"/>
     </w:p>
     <w:p>
       <w:r>
@@ -2696,12 +3471,12 @@
       <w:pPr>
         <w:pStyle w:val="Heading1"/>
       </w:pPr>
-      <w:bookmarkStart w:id="30" w:name="_Toc80873161"/>
+      <w:bookmarkStart w:id="35" w:name="_Toc84945072"/>
       <w:r>
         <w:lastRenderedPageBreak/>
         <w:t>System Design</w:t>
       </w:r>
-      <w:bookmarkEnd w:id="30"/>
+      <w:bookmarkEnd w:id="35"/>
     </w:p>
     <w:p>
       <w:pPr>
@@ -2719,14 +3494,14 @@
           <w:rFonts w:ascii="Arial" w:hAnsi="Arial" w:cs="Arial"/>
         </w:rPr>
       </w:pPr>
-      <w:bookmarkStart w:id="31" w:name="_Toc80873162"/>
+      <w:bookmarkStart w:id="36" w:name="_Toc84945073"/>
       <w:r>
         <w:rPr>
           <w:rFonts w:ascii="Arial" w:hAnsi="Arial" w:cs="Arial"/>
         </w:rPr>
         <w:t>Use-Cases</w:t>
       </w:r>
-      <w:bookmarkEnd w:id="31"/>
+      <w:bookmarkEnd w:id="36"/>
     </w:p>
     <w:p>
       <w:pPr>
@@ -2778,7 +3553,21 @@
         <w:rPr>
           <w:lang w:eastAsia="en-AU"/>
         </w:rPr>
-        <w:t>Only one sorting technique may be the in-built method (Array.Sort()), the rest must be written into the source code.</w:t>
+        <w:t>Only one sorting technique may be the in-built method (</w:t>
+      </w:r>
+      <w:proofErr w:type="spellStart"/>
+      <w:r>
+        <w:rPr>
+          <w:lang w:eastAsia="en-AU"/>
+        </w:rPr>
+        <w:t>Array.Sort</w:t>
+      </w:r>
+      <w:proofErr w:type="spellEnd"/>
+      <w:r>
+        <w:rPr>
+          <w:lang w:eastAsia="en-AU"/>
+        </w:rPr>
+        <w:t>()), the rest must be written into the source code.</w:t>
       </w:r>
     </w:p>
     <w:p>
@@ -2797,7 +3586,7 @@
           <w:rFonts w:ascii="Arial" w:hAnsi="Arial" w:cs="Arial"/>
         </w:rPr>
       </w:pPr>
-      <w:bookmarkStart w:id="32" w:name="_Toc80873163"/>
+      <w:bookmarkStart w:id="37" w:name="_Toc84945074"/>
       <w:r>
         <w:rPr>
           <w:rFonts w:ascii="Arial" w:hAnsi="Arial" w:cs="Arial"/>
@@ -2810,7 +3599,7 @@
         </w:rPr>
         <w:t>Interface Design</w:t>
       </w:r>
-      <w:bookmarkEnd w:id="32"/>
+      <w:bookmarkEnd w:id="37"/>
     </w:p>
     <w:p>
       <w:r>
@@ -2836,7 +3625,7 @@
           <w:rFonts w:ascii="Arial" w:hAnsi="Arial" w:cs="Arial"/>
         </w:rPr>
       </w:pPr>
-      <w:bookmarkStart w:id="33" w:name="_Toc80873164"/>
+      <w:bookmarkStart w:id="38" w:name="_Toc84945075"/>
       <w:r>
         <w:rPr>
           <w:rFonts w:ascii="Arial" w:hAnsi="Arial" w:cs="Arial"/>
@@ -2849,7 +3638,7 @@
         </w:rPr>
         <w:t xml:space="preserve"> Compliance</w:t>
       </w:r>
-      <w:bookmarkEnd w:id="33"/>
+      <w:bookmarkEnd w:id="38"/>
     </w:p>
     <w:p>
       <w:r>
@@ -2857,7 +3646,7 @@
       </w:r>
     </w:p>
     <w:p>
-      <w:hyperlink r:id="rId9" w:history="1">
+      <w:hyperlink r:id="rId13" w:history="1">
         <w:r>
           <w:rPr>
             <w:rStyle w:val="Hyperlink"/>
@@ -2877,11 +3666,11 @@
     <w:bookmarkEnd w:id="11"/>
     <w:bookmarkEnd w:id="12"/>
     <w:bookmarkEnd w:id="13"/>
-    <w:bookmarkEnd w:id="25"/>
+    <w:bookmarkEnd w:id="24"/>
     <w:sectPr>
-      <w:headerReference w:type="default" r:id="rId10"/>
-      <w:footerReference w:type="default" r:id="rId11"/>
-      <w:headerReference w:type="first" r:id="rId12"/>
+      <w:headerReference w:type="default" r:id="rId14"/>
+      <w:footerReference w:type="default" r:id="rId15"/>
+      <w:headerReference w:type="first" r:id="rId16"/>
       <w:pgSz w:w="12240" w:h="15840" w:code="1"/>
       <w:pgMar w:top="979" w:right="1467" w:bottom="648" w:left="1440" w:header="720" w:footer="720" w:gutter="432"/>
       <w:cols w:space="720"/>
@@ -6805,6 +7594,7 @@
     <w:lsdException w:name="toc 2" w:uiPriority="39"/>
     <w:lsdException w:name="toc 4" w:uiPriority="39"/>
     <w:lsdException w:name="caption" w:qFormat="1"/>
+    <w:lsdException w:name="table of figures" w:uiPriority="99"/>
     <w:lsdException w:name="Title" w:qFormat="1"/>
     <w:lsdException w:name="Subtitle" w:qFormat="1"/>
     <w:lsdException w:name="Hyperlink" w:uiPriority="99"/>
@@ -7275,7 +8065,6 @@
   <w:style w:type="character" w:default="1" w:styleId="DefaultParagraphFont">
     <w:name w:val="Default Paragraph Font"/>
     <w:uiPriority w:val="1"/>
-    <w:semiHidden/>
     <w:unhideWhenUsed/>
   </w:style>
   <w:style w:type="table" w:default="1" w:styleId="TableNormal">
@@ -8251,6 +9040,17 @@
       <w:contextualSpacing/>
     </w:pPr>
   </w:style>
+  <w:style w:type="paragraph" w:styleId="TableofFigures">
+    <w:name w:val="table of figures"/>
+    <w:basedOn w:val="Normal"/>
+    <w:next w:val="Normal"/>
+    <w:uiPriority w:val="99"/>
+    <w:rsid w:val="0012390F"/>
+    <w:pPr>
+      <w:spacing w:after="0"/>
+      <w:ind w:left="0"/>
+    </w:pPr>
+  </w:style>
 </w:styles>
 </file>
 

</xml_diff>